<commit_message>
Class 2 notes extended
</commit_message>
<xml_diff>
--- a/Data_Analysis1/Class 2/Class2notes_DA1.docx
+++ b/Data_Analysis1/Class 2/Class2notes_DA1.docx
@@ -192,13 +192,7 @@
         <w:spacing w:line="360" w:lineRule="auto"/>
       </w:pPr>
       <w:r>
-        <w:t>Nominal qualitative variables take on values that cannot be unambiguously</w:t>
-      </w:r>
-      <w:r>
-        <w:t xml:space="preserve"> </w:t>
-      </w:r>
-      <w:r>
-        <w:t>ordered.</w:t>
+        <w:t>Nominal qualitative variables take on values that cannot be unambiguously ordered.</w:t>
       </w:r>
     </w:p>
     <w:p>
@@ -231,19 +225,7 @@
         <w:spacing w:line="360" w:lineRule="auto"/>
       </w:pPr>
       <w:r>
-        <w:t>Ordinal, or ordered variables take on values that are unambiguously ordered. All</w:t>
-      </w:r>
-      <w:r>
-        <w:t xml:space="preserve"> </w:t>
-      </w:r>
-      <w:r>
-        <w:t>quantitative variables can be ordered; some qualitative variables can be ordered,</w:t>
-      </w:r>
-      <w:r>
-        <w:t xml:space="preserve"> </w:t>
-      </w:r>
-      <w:r>
-        <w:t>too.</w:t>
+        <w:t>Ordinal, or ordered variables take on values that are unambiguously ordered. All quantitative variables can be ordered; some qualitative variables can be ordered, too.</w:t>
       </w:r>
     </w:p>
     <w:p>
@@ -276,13 +258,7 @@
         <w:spacing w:line="360" w:lineRule="auto"/>
       </w:pPr>
       <w:r>
-        <w:t>Interval variables are ordered variables, with a difference between values that can</w:t>
-      </w:r>
-      <w:r>
-        <w:t xml:space="preserve"> </w:t>
-      </w:r>
-      <w:r>
-        <w:t>be compared.</w:t>
+        <w:t>Interval variables are ordered variables, with a difference between values that can be compared.</w:t>
       </w:r>
     </w:p>
     <w:p>
@@ -302,16 +278,7 @@
         <w:t>ratio/scale</w:t>
       </w:r>
       <w:r>
-        <w:t xml:space="preserve">: </w:t>
-      </w:r>
-      <w:r>
-        <w:t>Ratio (=scale) variables are interval variables with the additional property: their</w:t>
-      </w:r>
-      <w:r>
-        <w:t xml:space="preserve"> </w:t>
-      </w:r>
-      <w:r>
-        <w:t>ratios mean the same regardless of the magnitudes. This additional property alsoimplies a meaningful zero in the scale.</w:t>
+        <w:t>: Ratio (=scale) variables are interval variables with the additional property: their ratios mean the same regardless of the magnitudes. This additional property alsoimplies a meaningful zero in the scale.</w:t>
       </w:r>
     </w:p>
     <w:p>
@@ -385,13 +352,7 @@
     </w:p>
     <w:p>
       <w:r>
-        <w:t>Data wrangling is the process of transforming raw data to a set of data tables that can</w:t>
-      </w:r>
-      <w:r>
-        <w:t xml:space="preserve"> </w:t>
-      </w:r>
-      <w:r>
-        <w:t>be used for a variety of downstream purposes such as analytics.</w:t>
+        <w:t>Data wrangling is the process of transforming raw data to a set of data tables that can be used for a variety of downstream purposes such as analytics.</w:t>
       </w:r>
     </w:p>
     <w:p>
@@ -630,13 +591,7 @@
         <w:spacing w:line="360" w:lineRule="auto"/>
       </w:pPr>
       <w:r>
-        <w:t>easy to extend. New observations added as new rows; new variables as new</w:t>
-      </w:r>
-      <w:r>
-        <w:t xml:space="preserve"> </w:t>
-      </w:r>
-      <w:r>
-        <w:t>columns.</w:t>
+        <w:t>easy to extend. New observations added as new rows; new variables as new columns.</w:t>
       </w:r>
     </w:p>
     <w:p>
@@ -693,13 +648,7 @@
         <w:spacing w:line="360" w:lineRule="auto"/>
       </w:pPr>
       <w:r>
-        <w:t>It is a data structure that allows you map a concept set of information into a set of</w:t>
-      </w:r>
-      <w:r>
-        <w:t xml:space="preserve"> </w:t>
-      </w:r>
-      <w:r>
-        <w:t>tables</w:t>
+        <w:t>It is a data structure that allows you map a concept set of information into a set of tables</w:t>
       </w:r>
     </w:p>
     <w:p>
@@ -725,13 +674,7 @@
         <w:spacing w:line="360" w:lineRule="auto"/>
       </w:pPr>
       <w:r>
-        <w:t>Each row is a record (observation) identified with a unique identifier ID (also</w:t>
-      </w:r>
-      <w:r>
-        <w:t xml:space="preserve"> </w:t>
-      </w:r>
-      <w:r>
-        <w:t>called key).</w:t>
+        <w:t>Each row is a record (observation) identified with a unique identifier ID (also called key).</w:t>
       </w:r>
     </w:p>
     <w:p>
@@ -744,13 +687,7 @@
         <w:spacing w:line="360" w:lineRule="auto"/>
       </w:pPr>
       <w:r>
-        <w:t>Rows (observations) in a table can be linked to rows in other tables with a column</w:t>
-      </w:r>
-      <w:r>
-        <w:t xml:space="preserve"> </w:t>
-      </w:r>
-      <w:r>
-        <w:t>for the unique ID of the linked row (foreign ID)</w:t>
+        <w:t>Rows (observations) in a table can be linked to rows in other tables with a column for the unique ID of the linked row (foreign ID)</w:t>
       </w:r>
     </w:p>
     <w:p>
@@ -1963,8 +1900,919 @@
         <w:rPr>
           <w:rFonts w:ascii="SFSS1095" w:hAnsi="SFSS1095" w:cs="SFSS1095"/>
           <w:color w:val="000000"/>
-        </w:rPr>
-      </w:pPr>
+          <w:u w:val="single"/>
+        </w:rPr>
+      </w:pPr>
+      <w:r>
+        <w:rPr>
+          <w:rFonts w:ascii="SFSS1095" w:hAnsi="SFSS1095" w:cs="SFSS1095"/>
+          <w:color w:val="000000"/>
+          <w:u w:val="single"/>
+        </w:rPr>
+        <w:t>Missing values - Understanding the selection process</w:t>
+      </w:r>
+    </w:p>
+    <w:p>
+      <w:pPr>
+        <w:pStyle w:val="ListParagraph"/>
+        <w:numPr>
+          <w:ilvl w:val="0"/>
+          <w:numId w:val="6"/>
+        </w:numPr>
+        <w:autoSpaceDE w:val="0"/>
+        <w:autoSpaceDN w:val="0"/>
+        <w:adjustRightInd w:val="0"/>
+        <w:spacing w:after="0" w:line="360" w:lineRule="auto"/>
+        <w:rPr>
+          <w:rFonts w:ascii="SFSS1095" w:hAnsi="SFSS1095" w:cs="SFSS1095"/>
+          <w:color w:val="000000"/>
+        </w:rPr>
+      </w:pPr>
+      <w:r>
+        <w:rPr>
+          <w:rFonts w:ascii="SFSS1095" w:hAnsi="SFSS1095" w:cs="SFSS1095"/>
+          <w:color w:val="000000"/>
+        </w:rPr>
+        <w:t>Random: When missing data really means no information, it may be the result of</w:t>
+      </w:r>
+      <w:r>
+        <w:rPr>
+          <w:rFonts w:ascii="SFSS1095" w:hAnsi="SFSS1095" w:cs="SFSS1095"/>
+          <w:color w:val="000000"/>
+        </w:rPr>
+        <w:t xml:space="preserve"> </w:t>
+      </w:r>
+      <w:r>
+        <w:rPr>
+          <w:rFonts w:ascii="SFSS1095" w:hAnsi="SFSS1095" w:cs="SFSS1095"/>
+          <w:color w:val="000000"/>
+        </w:rPr>
+        <w:t>errors in the data collection process. Rare.</w:t>
+      </w:r>
+    </w:p>
+    <w:p>
+      <w:pPr>
+        <w:pStyle w:val="ListParagraph"/>
+        <w:numPr>
+          <w:ilvl w:val="0"/>
+          <w:numId w:val="6"/>
+        </w:numPr>
+        <w:autoSpaceDE w:val="0"/>
+        <w:autoSpaceDN w:val="0"/>
+        <w:adjustRightInd w:val="0"/>
+        <w:spacing w:after="0" w:line="360" w:lineRule="auto"/>
+        <w:rPr>
+          <w:rFonts w:ascii="SFSS1095" w:hAnsi="SFSS1095" w:cs="SFSS1095"/>
+          <w:color w:val="000000"/>
+        </w:rPr>
+      </w:pPr>
+      <w:r>
+        <w:rPr>
+          <w:rFonts w:ascii="SFSS1095" w:hAnsi="SFSS1095" w:cs="SFSS1095"/>
+          <w:color w:val="000000"/>
+        </w:rPr>
+        <w:t>In some other cases, missing just means "zero" or "no". In these instances, we</w:t>
+      </w:r>
+      <w:r>
+        <w:rPr>
+          <w:rFonts w:ascii="SFSS1095" w:hAnsi="SFSS1095" w:cs="SFSS1095"/>
+          <w:color w:val="000000"/>
+        </w:rPr>
+        <w:t xml:space="preserve"> </w:t>
+      </w:r>
+      <w:r>
+        <w:rPr>
+          <w:rFonts w:ascii="SFSS1095" w:hAnsi="SFSS1095" w:cs="SFSS1095"/>
+          <w:color w:val="000000"/>
+        </w:rPr>
+        <w:t>should simply recode (replace) the missing values as "zero" or as "no".</w:t>
+      </w:r>
+    </w:p>
+    <w:p>
+      <w:pPr>
+        <w:pStyle w:val="ListParagraph"/>
+        <w:numPr>
+          <w:ilvl w:val="0"/>
+          <w:numId w:val="6"/>
+        </w:numPr>
+        <w:autoSpaceDE w:val="0"/>
+        <w:autoSpaceDN w:val="0"/>
+        <w:adjustRightInd w:val="0"/>
+        <w:spacing w:after="0" w:line="360" w:lineRule="auto"/>
+        <w:rPr>
+          <w:rFonts w:ascii="SFSS1095" w:hAnsi="SFSS1095" w:cs="SFSS1095"/>
+          <w:color w:val="000000"/>
+        </w:rPr>
+      </w:pPr>
+      <w:r>
+        <w:rPr>
+          <w:rFonts w:ascii="SFSS1095" w:hAnsi="SFSS1095" w:cs="SFSS1095"/>
+          <w:color w:val="000000"/>
+        </w:rPr>
+        <w:t>Often, values are missing systematically. Some survey respondents may not know</w:t>
+      </w:r>
+      <w:r>
+        <w:rPr>
+          <w:rFonts w:ascii="SFSS1095" w:hAnsi="SFSS1095" w:cs="SFSS1095"/>
+          <w:color w:val="000000"/>
+        </w:rPr>
+        <w:t xml:space="preserve"> </w:t>
+      </w:r>
+      <w:r>
+        <w:rPr>
+          <w:rFonts w:ascii="SFSS1095" w:hAnsi="SFSS1095" w:cs="SFSS1095"/>
+          <w:color w:val="000000"/>
+        </w:rPr>
+        <w:t>the answer to a question or refuse to answer it, and such respondents are likely to</w:t>
+      </w:r>
+      <w:r>
+        <w:rPr>
+          <w:rFonts w:ascii="SFSS1095" w:hAnsi="SFSS1095" w:cs="SFSS1095"/>
+          <w:color w:val="000000"/>
+        </w:rPr>
+        <w:t xml:space="preserve"> </w:t>
+      </w:r>
+      <w:r>
+        <w:rPr>
+          <w:rFonts w:ascii="SFSS1095" w:hAnsi="SFSS1095" w:cs="SFSS1095"/>
+          <w:color w:val="000000"/>
+        </w:rPr>
+        <w:t>be different from those who provide valid answers.</w:t>
+      </w:r>
+      <w:r>
+        <w:rPr>
+          <w:rFonts w:ascii="SFSS1095" w:hAnsi="SFSS1095" w:cs="SFSS1095"/>
+          <w:color w:val="000000"/>
+        </w:rPr>
+        <w:t>,</w:t>
+      </w:r>
+    </w:p>
+    <w:p>
+      <w:pPr>
+        <w:autoSpaceDE w:val="0"/>
+        <w:autoSpaceDN w:val="0"/>
+        <w:adjustRightInd w:val="0"/>
+        <w:spacing w:after="0" w:line="360" w:lineRule="auto"/>
+        <w:rPr>
+          <w:rFonts w:ascii="SFSS1095" w:hAnsi="SFSS1095" w:cs="SFSS1095"/>
+          <w:color w:val="000000"/>
+          <w:u w:val="single"/>
+        </w:rPr>
+      </w:pPr>
+      <w:r>
+        <w:rPr>
+          <w:rFonts w:ascii="SFSS1095" w:hAnsi="SFSS1095" w:cs="SFSS1095"/>
+          <w:color w:val="000000"/>
+          <w:u w:val="single"/>
+        </w:rPr>
+        <w:t>Missing values: Some practical advice</w:t>
+      </w:r>
+    </w:p>
+    <w:p>
+      <w:pPr>
+        <w:pStyle w:val="ListParagraph"/>
+        <w:numPr>
+          <w:ilvl w:val="0"/>
+          <w:numId w:val="6"/>
+        </w:numPr>
+        <w:autoSpaceDE w:val="0"/>
+        <w:autoSpaceDN w:val="0"/>
+        <w:adjustRightInd w:val="0"/>
+        <w:spacing w:after="0" w:line="360" w:lineRule="auto"/>
+        <w:rPr>
+          <w:rFonts w:ascii="SFSS1095" w:hAnsi="SFSS1095" w:cs="SFSS1095"/>
+          <w:color w:val="000000"/>
+        </w:rPr>
+      </w:pPr>
+      <w:r>
+        <w:rPr>
+          <w:rFonts w:ascii="SFSS1095" w:hAnsi="SFSS1095" w:cs="SFSS1095"/>
+          <w:color w:val="000000"/>
+        </w:rPr>
+        <w:t>Focus on more fully filled variables. Often, simpler.</w:t>
+      </w:r>
+    </w:p>
+    <w:p>
+      <w:pPr>
+        <w:pStyle w:val="ListParagraph"/>
+        <w:numPr>
+          <w:ilvl w:val="0"/>
+          <w:numId w:val="6"/>
+        </w:numPr>
+        <w:autoSpaceDE w:val="0"/>
+        <w:autoSpaceDN w:val="0"/>
+        <w:adjustRightInd w:val="0"/>
+        <w:spacing w:after="0" w:line="360" w:lineRule="auto"/>
+        <w:rPr>
+          <w:rFonts w:ascii="SFSS1095" w:hAnsi="SFSS1095" w:cs="SFSS1095"/>
+          <w:color w:val="000000"/>
+        </w:rPr>
+      </w:pPr>
+      <w:r>
+        <w:rPr>
+          <w:rFonts w:ascii="SFSS1095" w:hAnsi="SFSS1095" w:cs="SFSS1095"/>
+          <w:color w:val="000000"/>
+        </w:rPr>
+        <w:t>Sometimes, informative if missing - create a new variable (called flag) to capture</w:t>
+      </w:r>
+      <w:r>
+        <w:rPr>
+          <w:rFonts w:ascii="SFSS1095" w:hAnsi="SFSS1095" w:cs="SFSS1095"/>
+          <w:color w:val="000000"/>
+        </w:rPr>
+        <w:t xml:space="preserve"> </w:t>
+      </w:r>
+      <w:r>
+        <w:rPr>
+          <w:rFonts w:ascii="SFSS1095" w:hAnsi="SFSS1095" w:cs="SFSS1095"/>
+          <w:color w:val="000000"/>
+        </w:rPr>
+        <w:t>missing value and use this variable instead of the original.</w:t>
+      </w:r>
+    </w:p>
+    <w:p>
+      <w:pPr>
+        <w:pStyle w:val="ListParagraph"/>
+        <w:numPr>
+          <w:ilvl w:val="1"/>
+          <w:numId w:val="6"/>
+        </w:numPr>
+        <w:autoSpaceDE w:val="0"/>
+        <w:autoSpaceDN w:val="0"/>
+        <w:adjustRightInd w:val="0"/>
+        <w:spacing w:after="0" w:line="360" w:lineRule="auto"/>
+        <w:rPr>
+          <w:rFonts w:ascii="SFSS1095" w:hAnsi="SFSS1095" w:cs="SFSS1095"/>
+          <w:color w:val="000000"/>
+        </w:rPr>
+      </w:pPr>
+      <w:r>
+        <w:rPr>
+          <w:rFonts w:ascii="SFSS1095" w:hAnsi="SFSS1095" w:cs="SFSS1095"/>
+          <w:color w:val="000000"/>
+        </w:rPr>
+        <w:t>For example, number of star for a restaurant.</w:t>
+      </w:r>
+    </w:p>
+    <w:p>
+      <w:pPr>
+        <w:pStyle w:val="ListParagraph"/>
+        <w:numPr>
+          <w:ilvl w:val="1"/>
+          <w:numId w:val="6"/>
+        </w:numPr>
+        <w:autoSpaceDE w:val="0"/>
+        <w:autoSpaceDN w:val="0"/>
+        <w:adjustRightInd w:val="0"/>
+        <w:spacing w:after="0" w:line="360" w:lineRule="auto"/>
+        <w:rPr>
+          <w:rFonts w:ascii="SFSS1095" w:hAnsi="SFSS1095" w:cs="SFSS1095"/>
+          <w:color w:val="000000"/>
+        </w:rPr>
+      </w:pPr>
+      <w:r>
+        <w:rPr>
+          <w:rFonts w:ascii="SFSS1095" w:hAnsi="SFSS1095" w:cs="SFSS1095"/>
+          <w:color w:val="000000"/>
+        </w:rPr>
+        <w:t>Here flag/binary variable is 1 if restaurant does not have a star and 0 otherwise.</w:t>
+      </w:r>
+    </w:p>
+    <w:p>
+      <w:pPr>
+        <w:pStyle w:val="ListParagraph"/>
+        <w:numPr>
+          <w:ilvl w:val="0"/>
+          <w:numId w:val="6"/>
+        </w:numPr>
+        <w:autoSpaceDE w:val="0"/>
+        <w:autoSpaceDN w:val="0"/>
+        <w:adjustRightInd w:val="0"/>
+        <w:spacing w:after="0" w:line="360" w:lineRule="auto"/>
+        <w:rPr>
+          <w:rFonts w:ascii="SFSS1095" w:hAnsi="SFSS1095" w:cs="SFSS1095"/>
+          <w:color w:val="000000"/>
+        </w:rPr>
+      </w:pPr>
+      <w:r>
+        <w:rPr>
+          <w:rFonts w:ascii="SFSS1095" w:hAnsi="SFSS1095" w:cs="SFSS1095"/>
+          <w:color w:val="000000"/>
+        </w:rPr>
+        <w:t>Avoid automatic missing variable filling packages.</w:t>
+      </w:r>
+    </w:p>
+    <w:p>
+      <w:pPr>
+        <w:pStyle w:val="ListParagraph"/>
+        <w:numPr>
+          <w:ilvl w:val="0"/>
+          <w:numId w:val="6"/>
+        </w:numPr>
+        <w:autoSpaceDE w:val="0"/>
+        <w:autoSpaceDN w:val="0"/>
+        <w:adjustRightInd w:val="0"/>
+        <w:spacing w:after="0" w:line="360" w:lineRule="auto"/>
+        <w:rPr>
+          <w:rFonts w:ascii="SFSS1095" w:hAnsi="SFSS1095" w:cs="SFSS1095"/>
+          <w:color w:val="000000"/>
+        </w:rPr>
+      </w:pPr>
+      <w:r>
+        <w:rPr>
+          <w:rFonts w:ascii="SFSS1095" w:hAnsi="SFSS1095" w:cs="SFSS1095"/>
+          <w:color w:val="000000"/>
+        </w:rPr>
+        <w:t>Always be conservative, impute if absolutely necessary!</w:t>
+      </w:r>
+    </w:p>
+    <w:p>
+      <w:pPr>
+        <w:pStyle w:val="ListParagraph"/>
+        <w:numPr>
+          <w:ilvl w:val="0"/>
+          <w:numId w:val="6"/>
+        </w:numPr>
+        <w:autoSpaceDE w:val="0"/>
+        <w:autoSpaceDN w:val="0"/>
+        <w:adjustRightInd w:val="0"/>
+        <w:spacing w:after="0" w:line="360" w:lineRule="auto"/>
+        <w:rPr>
+          <w:rFonts w:ascii="SFSS1095" w:hAnsi="SFSS1095" w:cs="SFSS1095"/>
+          <w:color w:val="000000"/>
+        </w:rPr>
+      </w:pPr>
+      <w:r>
+        <w:rPr>
+          <w:rFonts w:ascii="SFSS1095" w:hAnsi="SFSS1095" w:cs="SFSS1095"/>
+          <w:color w:val="000000"/>
+        </w:rPr>
+        <w:t>For qualitative nominal variables, you may add missing as a new value: white, blue</w:t>
+      </w:r>
+      <w:r>
+        <w:rPr>
+          <w:rFonts w:ascii="SFSS1095" w:hAnsi="SFSS1095" w:cs="SFSS1095"/>
+          <w:color w:val="000000"/>
+        </w:rPr>
+        <w:t xml:space="preserve"> </w:t>
+      </w:r>
+      <w:r>
+        <w:rPr>
+          <w:rFonts w:ascii="SFSS1095" w:hAnsi="SFSS1095" w:cs="SFSS1095"/>
+          <w:color w:val="000000"/>
+        </w:rPr>
+        <w:t>red and missing.</w:t>
+      </w:r>
+    </w:p>
+    <w:p>
+      <w:pPr>
+        <w:pStyle w:val="ListParagraph"/>
+        <w:numPr>
+          <w:ilvl w:val="0"/>
+          <w:numId w:val="6"/>
+        </w:numPr>
+        <w:autoSpaceDE w:val="0"/>
+        <w:autoSpaceDN w:val="0"/>
+        <w:adjustRightInd w:val="0"/>
+        <w:spacing w:after="0" w:line="360" w:lineRule="auto"/>
+        <w:rPr>
+          <w:rFonts w:ascii="SFSS1095" w:hAnsi="SFSS1095" w:cs="SFSS1095"/>
+          <w:color w:val="000000"/>
+        </w:rPr>
+      </w:pPr>
+      <w:r>
+        <w:rPr>
+          <w:rFonts w:ascii="SFSS1095" w:hAnsi="SFSS1095" w:cs="SFSS1095"/>
+          <w:color w:val="000000"/>
+        </w:rPr>
+        <w:t>For ordinal variables, you may add missing as new value or recode missing to a</w:t>
+      </w:r>
+      <w:r>
+        <w:rPr>
+          <w:rFonts w:ascii="SFSS1095" w:hAnsi="SFSS1095" w:cs="SFSS1095"/>
+          <w:color w:val="000000"/>
+        </w:rPr>
+        <w:t xml:space="preserve"> </w:t>
+      </w:r>
+      <w:r>
+        <w:rPr>
+          <w:rFonts w:ascii="SFSS1095" w:hAnsi="SFSS1095" w:cs="SFSS1095"/>
+          <w:color w:val="000000"/>
+        </w:rPr>
+        <w:t>neutral variable: high, average, low, with missing recoded as average.</w:t>
+      </w:r>
+    </w:p>
+    <w:p>
+      <w:pPr>
+        <w:pStyle w:val="ListParagraph"/>
+        <w:numPr>
+          <w:ilvl w:val="0"/>
+          <w:numId w:val="6"/>
+        </w:numPr>
+        <w:autoSpaceDE w:val="0"/>
+        <w:autoSpaceDN w:val="0"/>
+        <w:adjustRightInd w:val="0"/>
+        <w:spacing w:after="0" w:line="360" w:lineRule="auto"/>
+        <w:rPr>
+          <w:rFonts w:ascii="SFSS1095" w:hAnsi="SFSS1095" w:cs="SFSS1095"/>
+          <w:color w:val="000000"/>
+        </w:rPr>
+      </w:pPr>
+      <w:r>
+        <w:rPr>
+          <w:rFonts w:ascii="SFSS1095" w:hAnsi="SFSS1095" w:cs="SFSS1095"/>
+          <w:color w:val="000000"/>
+        </w:rPr>
+        <w:t>For quantitative variables - you may recode with mean or median</w:t>
+      </w:r>
+    </w:p>
+    <w:p>
+      <w:pPr>
+        <w:pStyle w:val="ListParagraph"/>
+        <w:numPr>
+          <w:ilvl w:val="0"/>
+          <w:numId w:val="6"/>
+        </w:numPr>
+        <w:autoSpaceDE w:val="0"/>
+        <w:autoSpaceDN w:val="0"/>
+        <w:adjustRightInd w:val="0"/>
+        <w:spacing w:after="0" w:line="360" w:lineRule="auto"/>
+        <w:rPr>
+          <w:rFonts w:ascii="SFSS1095" w:hAnsi="SFSS1095" w:cs="SFSS1095"/>
+          <w:color w:val="000000"/>
+        </w:rPr>
+      </w:pPr>
+      <w:r>
+        <w:rPr>
+          <w:rFonts w:ascii="SFSS1095" w:hAnsi="SFSS1095" w:cs="SFSS1095"/>
+          <w:color w:val="000000"/>
+        </w:rPr>
+        <w:t>if impute, create a flag and use it analysis</w:t>
+      </w:r>
+    </w:p>
+    <w:p>
+      <w:pPr>
+        <w:pStyle w:val="ListParagraph"/>
+        <w:numPr>
+          <w:ilvl w:val="0"/>
+          <w:numId w:val="6"/>
+        </w:numPr>
+        <w:autoSpaceDE w:val="0"/>
+        <w:autoSpaceDN w:val="0"/>
+        <w:adjustRightInd w:val="0"/>
+        <w:spacing w:after="0" w:line="360" w:lineRule="auto"/>
+        <w:rPr>
+          <w:rFonts w:ascii="SFSS1095" w:hAnsi="SFSS1095" w:cs="SFSS1095"/>
+          <w:color w:val="000000"/>
+        </w:rPr>
+      </w:pPr>
+      <w:r>
+        <w:rPr>
+          <w:rFonts w:ascii="SFSS1095" w:hAnsi="SFSS1095" w:cs="SFSS1095"/>
+          <w:color w:val="000000"/>
+        </w:rPr>
+        <w:lastRenderedPageBreak/>
+        <w:t>Always be conservative, impute if absolutely necessary!</w:t>
+      </w:r>
+    </w:p>
+    <w:p>
+      <w:pPr>
+        <w:autoSpaceDE w:val="0"/>
+        <w:autoSpaceDN w:val="0"/>
+        <w:adjustRightInd w:val="0"/>
+        <w:spacing w:after="0" w:line="360" w:lineRule="auto"/>
+        <w:rPr>
+          <w:rFonts w:ascii="SFSS1095" w:hAnsi="SFSS1095" w:cs="SFSS1095"/>
+          <w:color w:val="000000"/>
+          <w:u w:val="single"/>
+        </w:rPr>
+      </w:pPr>
+      <w:r>
+        <w:rPr>
+          <w:rFonts w:ascii="SFSS1095" w:hAnsi="SFSS1095" w:cs="SFSS1095"/>
+          <w:color w:val="000000"/>
+          <w:u w:val="single"/>
+        </w:rPr>
+        <w:t>Structure of files</w:t>
+      </w:r>
+    </w:p>
+    <w:p>
+      <w:pPr>
+        <w:autoSpaceDE w:val="0"/>
+        <w:autoSpaceDN w:val="0"/>
+        <w:adjustRightInd w:val="0"/>
+        <w:spacing w:after="0" w:line="360" w:lineRule="auto"/>
+        <w:rPr>
+          <w:rFonts w:ascii="SFSS1095" w:hAnsi="SFSS1095" w:cs="SFSS1095"/>
+          <w:color w:val="000000"/>
+        </w:rPr>
+      </w:pPr>
+      <w:r>
+        <w:rPr>
+          <w:rFonts w:ascii="SFSS1095" w:hAnsi="SFSS1095" w:cs="SFSS1095"/>
+          <w:color w:val="000000"/>
+        </w:rPr>
+        <w:t>It is good practice to structure the data files at three levels. These are</w:t>
+      </w:r>
+    </w:p>
+    <w:p>
+      <w:pPr>
+        <w:pStyle w:val="ListParagraph"/>
+        <w:numPr>
+          <w:ilvl w:val="0"/>
+          <w:numId w:val="6"/>
+        </w:numPr>
+        <w:autoSpaceDE w:val="0"/>
+        <w:autoSpaceDN w:val="0"/>
+        <w:adjustRightInd w:val="0"/>
+        <w:spacing w:after="0" w:line="360" w:lineRule="auto"/>
+        <w:rPr>
+          <w:rFonts w:ascii="SFSS1095" w:hAnsi="SFSS1095" w:cs="SFSS1095"/>
+          <w:color w:val="000000"/>
+        </w:rPr>
+      </w:pPr>
+      <w:r>
+        <w:rPr>
+          <w:rFonts w:ascii="SFSS1095" w:hAnsi="SFSS1095" w:cs="SFSS1095"/>
+          <w:color w:val="000000"/>
+        </w:rPr>
+        <w:t>Raw data files</w:t>
+      </w:r>
+    </w:p>
+    <w:p>
+      <w:pPr>
+        <w:pStyle w:val="ListParagraph"/>
+        <w:numPr>
+          <w:ilvl w:val="0"/>
+          <w:numId w:val="6"/>
+        </w:numPr>
+        <w:autoSpaceDE w:val="0"/>
+        <w:autoSpaceDN w:val="0"/>
+        <w:adjustRightInd w:val="0"/>
+        <w:spacing w:after="0" w:line="360" w:lineRule="auto"/>
+        <w:rPr>
+          <w:rFonts w:ascii="SFSS1095" w:hAnsi="SFSS1095" w:cs="SFSS1095"/>
+          <w:color w:val="000000"/>
+        </w:rPr>
+      </w:pPr>
+      <w:r>
+        <w:rPr>
+          <w:rFonts w:ascii="SFSS1095" w:hAnsi="SFSS1095" w:cs="SFSS1095"/>
+          <w:color w:val="000000"/>
+        </w:rPr>
+        <w:t>Clean and tidy data files</w:t>
+      </w:r>
+    </w:p>
+    <w:p>
+      <w:pPr>
+        <w:pStyle w:val="ListParagraph"/>
+        <w:numPr>
+          <w:ilvl w:val="0"/>
+          <w:numId w:val="6"/>
+        </w:numPr>
+        <w:autoSpaceDE w:val="0"/>
+        <w:autoSpaceDN w:val="0"/>
+        <w:adjustRightInd w:val="0"/>
+        <w:spacing w:after="0" w:line="360" w:lineRule="auto"/>
+        <w:rPr>
+          <w:rFonts w:ascii="SFSS1095" w:hAnsi="SFSS1095" w:cs="SFSS1095"/>
+          <w:color w:val="000000"/>
+        </w:rPr>
+      </w:pPr>
+      <w:r>
+        <w:rPr>
+          <w:rFonts w:ascii="SFSS1095" w:hAnsi="SFSS1095" w:cs="SFSS1095"/>
+          <w:color w:val="000000"/>
+        </w:rPr>
+        <w:t>Workfile(s) for analysis</w:t>
+      </w:r>
+    </w:p>
+    <w:p>
+      <w:pPr>
+        <w:pStyle w:val="ListParagraph"/>
+        <w:numPr>
+          <w:ilvl w:val="0"/>
+          <w:numId w:val="6"/>
+        </w:numPr>
+        <w:autoSpaceDE w:val="0"/>
+        <w:autoSpaceDN w:val="0"/>
+        <w:adjustRightInd w:val="0"/>
+        <w:spacing w:after="0" w:line="360" w:lineRule="auto"/>
+        <w:rPr>
+          <w:rFonts w:ascii="SFSS1095" w:hAnsi="SFSS1095" w:cs="SFSS1095"/>
+          <w:color w:val="000000"/>
+        </w:rPr>
+      </w:pPr>
+      <w:r>
+        <w:rPr>
+          <w:rFonts w:ascii="SFSS1095" w:hAnsi="SFSS1095" w:cs="SFSS1095"/>
+          <w:color w:val="000000"/>
+        </w:rPr>
+        <w:t>Output: graphs, tables</w:t>
+      </w:r>
+    </w:p>
+    <w:p>
+      <w:pPr>
+        <w:autoSpaceDE w:val="0"/>
+        <w:autoSpaceDN w:val="0"/>
+        <w:adjustRightInd w:val="0"/>
+        <w:spacing w:after="0" w:line="360" w:lineRule="auto"/>
+        <w:rPr>
+          <w:rFonts w:ascii="SFSS1095" w:hAnsi="SFSS1095" w:cs="SFSS1095"/>
+          <w:color w:val="000000"/>
+        </w:rPr>
+      </w:pPr>
+      <w:r>
+        <w:rPr>
+          <w:rFonts w:ascii="SFSS1095" w:hAnsi="SFSS1095" w:cs="SFSS1095"/>
+          <w:color w:val="000000"/>
+        </w:rPr>
+        <w:t>Data wrangling: common steps</w:t>
+      </w:r>
+      <w:r>
+        <w:rPr>
+          <w:rFonts w:ascii="SFSS1095" w:hAnsi="SFSS1095" w:cs="SFSS1095"/>
+          <w:color w:val="000000"/>
+        </w:rPr>
+        <w:t>:</w:t>
+      </w:r>
+    </w:p>
+    <w:p>
+      <w:pPr>
+        <w:pStyle w:val="ListParagraph"/>
+        <w:numPr>
+          <w:ilvl w:val="0"/>
+          <w:numId w:val="8"/>
+        </w:numPr>
+        <w:autoSpaceDE w:val="0"/>
+        <w:autoSpaceDN w:val="0"/>
+        <w:adjustRightInd w:val="0"/>
+        <w:spacing w:after="0" w:line="360" w:lineRule="auto"/>
+        <w:rPr>
+          <w:rFonts w:ascii="SFSS1095" w:hAnsi="SFSS1095" w:cs="SFSS1095"/>
+          <w:color w:val="000000"/>
+        </w:rPr>
+      </w:pPr>
+      <w:r>
+        <w:rPr>
+          <w:rFonts w:ascii="SFSS1095" w:hAnsi="SFSS1095" w:cs="SFSS1095"/>
+          <w:color w:val="000000"/>
+        </w:rPr>
+        <w:t>Write a code - it can be repeated and improved later</w:t>
+      </w:r>
+    </w:p>
+    <w:p>
+      <w:pPr>
+        <w:pStyle w:val="ListParagraph"/>
+        <w:numPr>
+          <w:ilvl w:val="0"/>
+          <w:numId w:val="8"/>
+        </w:numPr>
+        <w:autoSpaceDE w:val="0"/>
+        <w:autoSpaceDN w:val="0"/>
+        <w:adjustRightInd w:val="0"/>
+        <w:spacing w:after="0" w:line="360" w:lineRule="auto"/>
+        <w:rPr>
+          <w:rFonts w:ascii="SFSS1095" w:hAnsi="SFSS1095" w:cs="SFSS1095"/>
+          <w:color w:val="000000"/>
+        </w:rPr>
+      </w:pPr>
+      <w:r>
+        <w:rPr>
+          <w:rFonts w:ascii="SFSS1095" w:hAnsi="SFSS1095" w:cs="SFSS1095"/>
+          <w:color w:val="000000"/>
+        </w:rPr>
+        <w:t>Understand the structure of the dataset, create data tables, recognize links. Draw</w:t>
+      </w:r>
+      <w:r>
+        <w:rPr>
+          <w:rFonts w:ascii="SFSS1095" w:hAnsi="SFSS1095" w:cs="SFSS1095"/>
+          <w:color w:val="000000"/>
+        </w:rPr>
+        <w:t xml:space="preserve"> </w:t>
+      </w:r>
+      <w:r>
+        <w:rPr>
+          <w:rFonts w:ascii="SFSS1095" w:hAnsi="SFSS1095" w:cs="SFSS1095"/>
+          <w:color w:val="000000"/>
+        </w:rPr>
+        <w:t>a schema.</w:t>
+      </w:r>
+    </w:p>
+    <w:p>
+      <w:pPr>
+        <w:pStyle w:val="ListParagraph"/>
+        <w:numPr>
+          <w:ilvl w:val="0"/>
+          <w:numId w:val="8"/>
+        </w:numPr>
+        <w:autoSpaceDE w:val="0"/>
+        <w:autoSpaceDN w:val="0"/>
+        <w:adjustRightInd w:val="0"/>
+        <w:spacing w:after="0" w:line="360" w:lineRule="auto"/>
+        <w:rPr>
+          <w:rFonts w:ascii="SFSS1095" w:hAnsi="SFSS1095" w:cs="SFSS1095"/>
+          <w:color w:val="000000"/>
+        </w:rPr>
+      </w:pPr>
+      <w:r>
+        <w:rPr>
+          <w:rFonts w:ascii="SFSS1095" w:hAnsi="SFSS1095" w:cs="SFSS1095"/>
+          <w:color w:val="000000"/>
+        </w:rPr>
+        <w:t>Start by looking into the data table(s) to spot issues</w:t>
+      </w:r>
+    </w:p>
+    <w:p>
+      <w:pPr>
+        <w:pStyle w:val="ListParagraph"/>
+        <w:numPr>
+          <w:ilvl w:val="0"/>
+          <w:numId w:val="8"/>
+        </w:numPr>
+        <w:autoSpaceDE w:val="0"/>
+        <w:autoSpaceDN w:val="0"/>
+        <w:adjustRightInd w:val="0"/>
+        <w:spacing w:after="0" w:line="360" w:lineRule="auto"/>
+        <w:rPr>
+          <w:rFonts w:ascii="SFSS1095" w:hAnsi="SFSS1095" w:cs="SFSS1095"/>
+          <w:color w:val="000000"/>
+        </w:rPr>
+      </w:pPr>
+      <w:r>
+        <w:rPr>
+          <w:rFonts w:ascii="SFSS1095" w:hAnsi="SFSS1095" w:cs="SFSS1095"/>
+          <w:color w:val="000000"/>
+        </w:rPr>
+        <w:t>Store data in tidy data tables. Make sure one row in the data is one observation</w:t>
+      </w:r>
+      <w:r>
+        <w:rPr>
+          <w:rFonts w:ascii="SFSS1095" w:hAnsi="SFSS1095" w:cs="SFSS1095"/>
+          <w:color w:val="000000"/>
+        </w:rPr>
+        <w:t xml:space="preserve"> </w:t>
+      </w:r>
+      <w:r>
+        <w:rPr>
+          <w:rFonts w:ascii="SFSS1095" w:hAnsi="SFSS1095" w:cs="SFSS1095"/>
+          <w:color w:val="000000"/>
+        </w:rPr>
+        <w:t>and manage duplicates</w:t>
+      </w:r>
+    </w:p>
+    <w:p>
+      <w:pPr>
+        <w:pStyle w:val="ListParagraph"/>
+        <w:numPr>
+          <w:ilvl w:val="0"/>
+          <w:numId w:val="8"/>
+        </w:numPr>
+        <w:autoSpaceDE w:val="0"/>
+        <w:autoSpaceDN w:val="0"/>
+        <w:adjustRightInd w:val="0"/>
+        <w:spacing w:after="0" w:line="360" w:lineRule="auto"/>
+        <w:rPr>
+          <w:rFonts w:ascii="SFSS1095" w:hAnsi="SFSS1095" w:cs="SFSS1095"/>
+          <w:color w:val="000000"/>
+        </w:rPr>
+      </w:pPr>
+      <w:r>
+        <w:rPr>
+          <w:rFonts w:ascii="SFSS1095" w:hAnsi="SFSS1095" w:cs="SFSS1095"/>
+          <w:color w:val="000000"/>
+        </w:rPr>
+        <w:t>Get each variable in an appropriate format</w:t>
+      </w:r>
+    </w:p>
+    <w:p>
+      <w:pPr>
+        <w:pStyle w:val="ListParagraph"/>
+        <w:numPr>
+          <w:ilvl w:val="0"/>
+          <w:numId w:val="8"/>
+        </w:numPr>
+        <w:autoSpaceDE w:val="0"/>
+        <w:autoSpaceDN w:val="0"/>
+        <w:adjustRightInd w:val="0"/>
+        <w:spacing w:after="0" w:line="360" w:lineRule="auto"/>
+        <w:rPr>
+          <w:rFonts w:ascii="SFSS1095" w:hAnsi="SFSS1095" w:cs="SFSS1095"/>
+          <w:color w:val="000000"/>
+        </w:rPr>
+      </w:pPr>
+      <w:r>
+        <w:rPr>
+          <w:rFonts w:ascii="SFSS1095" w:hAnsi="SFSS1095" w:cs="SFSS1095"/>
+          <w:color w:val="000000"/>
+        </w:rPr>
+        <w:t>Have a description of variables</w:t>
+      </w:r>
+    </w:p>
+    <w:p>
+      <w:pPr>
+        <w:pStyle w:val="ListParagraph"/>
+        <w:numPr>
+          <w:ilvl w:val="0"/>
+          <w:numId w:val="8"/>
+        </w:numPr>
+        <w:autoSpaceDE w:val="0"/>
+        <w:autoSpaceDN w:val="0"/>
+        <w:adjustRightInd w:val="0"/>
+        <w:spacing w:after="0" w:line="360" w:lineRule="auto"/>
+        <w:rPr>
+          <w:rFonts w:ascii="SFSS1095" w:hAnsi="SFSS1095" w:cs="SFSS1095"/>
+          <w:color w:val="000000"/>
+        </w:rPr>
+      </w:pPr>
+      <w:r>
+        <w:rPr>
+          <w:rFonts w:ascii="SFSS1095" w:hAnsi="SFSS1095" w:cs="SFSS1095"/>
+          <w:color w:val="000000"/>
+        </w:rPr>
+        <w:t>Make sure values are in meaningful ranges; correct non-admissible values or set</w:t>
+      </w:r>
+      <w:r>
+        <w:rPr>
+          <w:rFonts w:ascii="SFSS1095" w:hAnsi="SFSS1095" w:cs="SFSS1095"/>
+          <w:color w:val="000000"/>
+        </w:rPr>
+        <w:t xml:space="preserve"> </w:t>
+      </w:r>
+      <w:r>
+        <w:rPr>
+          <w:rFonts w:ascii="SFSS1095" w:hAnsi="SFSS1095" w:cs="SFSS1095"/>
+          <w:color w:val="000000"/>
+        </w:rPr>
+        <w:t>them as missing</w:t>
+      </w:r>
+    </w:p>
+    <w:p>
+      <w:pPr>
+        <w:pStyle w:val="ListParagraph"/>
+        <w:numPr>
+          <w:ilvl w:val="0"/>
+          <w:numId w:val="8"/>
+        </w:numPr>
+        <w:autoSpaceDE w:val="0"/>
+        <w:autoSpaceDN w:val="0"/>
+        <w:adjustRightInd w:val="0"/>
+        <w:spacing w:after="0" w:line="360" w:lineRule="auto"/>
+        <w:rPr>
+          <w:rFonts w:ascii="SFSS1095" w:hAnsi="SFSS1095" w:cs="SFSS1095"/>
+          <w:color w:val="000000"/>
+        </w:rPr>
+      </w:pPr>
+      <w:r>
+        <w:rPr>
+          <w:rFonts w:ascii="SFSS1095" w:hAnsi="SFSS1095" w:cs="SFSS1095"/>
+          <w:color w:val="000000"/>
+        </w:rPr>
+        <w:t>Identify missing values and store them in an appropriate format. Make edits ifneeded.</w:t>
+      </w:r>
+    </w:p>
+    <w:p>
+      <w:pPr>
+        <w:pStyle w:val="ListParagraph"/>
+        <w:numPr>
+          <w:ilvl w:val="0"/>
+          <w:numId w:val="8"/>
+        </w:numPr>
+        <w:autoSpaceDE w:val="0"/>
+        <w:autoSpaceDN w:val="0"/>
+        <w:adjustRightInd w:val="0"/>
+        <w:spacing w:after="0" w:line="360" w:lineRule="auto"/>
+        <w:rPr>
+          <w:rFonts w:ascii="SFSS1095" w:hAnsi="SFSS1095" w:cs="SFSS1095"/>
+          <w:color w:val="000000"/>
+        </w:rPr>
+      </w:pPr>
+      <w:r>
+        <w:rPr>
+          <w:rFonts w:ascii="SFSS1095" w:hAnsi="SFSS1095" w:cs="SFSS1095"/>
+          <w:color w:val="000000"/>
+        </w:rPr>
+        <w:t>Document every step of data cleaning</w:t>
+      </w:r>
+    </w:p>
+    <w:p>
+      <w:pPr>
+        <w:autoSpaceDE w:val="0"/>
+        <w:autoSpaceDN w:val="0"/>
+        <w:adjustRightInd w:val="0"/>
+        <w:spacing w:after="0" w:line="360" w:lineRule="auto"/>
+        <w:rPr>
+          <w:rFonts w:ascii="SFSS1095" w:hAnsi="SFSS1095" w:cs="SFSS1095"/>
+          <w:color w:val="000000"/>
+        </w:rPr>
+      </w:pPr>
+      <w:r>
+        <w:rPr>
+          <w:rFonts w:ascii="SFSS1095" w:hAnsi="SFSS1095" w:cs="SFSS1095"/>
+          <w:color w:val="000000"/>
+        </w:rPr>
+        <w:t>02 Preparing data for analysis 45 / 45</w:t>
+      </w:r>
     </w:p>
     <w:sectPr>
       <w:pgSz w:w="11906" w:h="16838"/>
@@ -2091,6 +2939,92 @@
     </w:lvl>
   </w:abstractNum>
   <w:abstractNum w:abstractNumId="1" w15:restartNumberingAfterBreak="0">
+    <w:nsid w:val="1037465A"/>
+    <w:multiLevelType w:val="hybridMultilevel"/>
+    <w:tmpl w:val="77F0C672"/>
+    <w:lvl w:ilvl="0" w:tplc="040E000F">
+      <w:start w:val="1"/>
+      <w:numFmt w:val="decimal"/>
+      <w:lvlText w:val="%1."/>
+      <w:lvlJc w:val="left"/>
+      <w:pPr>
+        <w:ind w:left="720" w:hanging="360"/>
+      </w:pPr>
+    </w:lvl>
+    <w:lvl w:ilvl="1" w:tplc="040E0019" w:tentative="1">
+      <w:start w:val="1"/>
+      <w:numFmt w:val="lowerLetter"/>
+      <w:lvlText w:val="%2."/>
+      <w:lvlJc w:val="left"/>
+      <w:pPr>
+        <w:ind w:left="1440" w:hanging="360"/>
+      </w:pPr>
+    </w:lvl>
+    <w:lvl w:ilvl="2" w:tplc="040E001B" w:tentative="1">
+      <w:start w:val="1"/>
+      <w:numFmt w:val="lowerRoman"/>
+      <w:lvlText w:val="%3."/>
+      <w:lvlJc w:val="right"/>
+      <w:pPr>
+        <w:ind w:left="2160" w:hanging="180"/>
+      </w:pPr>
+    </w:lvl>
+    <w:lvl w:ilvl="3" w:tplc="040E000F" w:tentative="1">
+      <w:start w:val="1"/>
+      <w:numFmt w:val="decimal"/>
+      <w:lvlText w:val="%4."/>
+      <w:lvlJc w:val="left"/>
+      <w:pPr>
+        <w:ind w:left="2880" w:hanging="360"/>
+      </w:pPr>
+    </w:lvl>
+    <w:lvl w:ilvl="4" w:tplc="040E0019" w:tentative="1">
+      <w:start w:val="1"/>
+      <w:numFmt w:val="lowerLetter"/>
+      <w:lvlText w:val="%5."/>
+      <w:lvlJc w:val="left"/>
+      <w:pPr>
+        <w:ind w:left="3600" w:hanging="360"/>
+      </w:pPr>
+    </w:lvl>
+    <w:lvl w:ilvl="5" w:tplc="040E001B" w:tentative="1">
+      <w:start w:val="1"/>
+      <w:numFmt w:val="lowerRoman"/>
+      <w:lvlText w:val="%6."/>
+      <w:lvlJc w:val="right"/>
+      <w:pPr>
+        <w:ind w:left="4320" w:hanging="180"/>
+      </w:pPr>
+    </w:lvl>
+    <w:lvl w:ilvl="6" w:tplc="040E000F" w:tentative="1">
+      <w:start w:val="1"/>
+      <w:numFmt w:val="decimal"/>
+      <w:lvlText w:val="%7."/>
+      <w:lvlJc w:val="left"/>
+      <w:pPr>
+        <w:ind w:left="5040" w:hanging="360"/>
+      </w:pPr>
+    </w:lvl>
+    <w:lvl w:ilvl="7" w:tplc="040E0019" w:tentative="1">
+      <w:start w:val="1"/>
+      <w:numFmt w:val="lowerLetter"/>
+      <w:lvlText w:val="%8."/>
+      <w:lvlJc w:val="left"/>
+      <w:pPr>
+        <w:ind w:left="5760" w:hanging="360"/>
+      </w:pPr>
+    </w:lvl>
+    <w:lvl w:ilvl="8" w:tplc="040E001B" w:tentative="1">
+      <w:start w:val="1"/>
+      <w:numFmt w:val="lowerRoman"/>
+      <w:lvlText w:val="%9."/>
+      <w:lvlJc w:val="right"/>
+      <w:pPr>
+        <w:ind w:left="6480" w:hanging="180"/>
+      </w:pPr>
+    </w:lvl>
+  </w:abstractNum>
+  <w:abstractNum w:abstractNumId="2" w15:restartNumberingAfterBreak="0">
     <w:nsid w:val="16211F04"/>
     <w:multiLevelType w:val="hybridMultilevel"/>
     <w:tmpl w:val="2664488E"/>
@@ -2202,7 +3136,7 @@
       </w:rPr>
     </w:lvl>
   </w:abstractNum>
-  <w:abstractNum w:abstractNumId="2" w15:restartNumberingAfterBreak="0">
+  <w:abstractNum w:abstractNumId="3" w15:restartNumberingAfterBreak="0">
     <w:nsid w:val="18DB4FBA"/>
     <w:multiLevelType w:val="hybridMultilevel"/>
     <w:tmpl w:val="0FE2CFAA"/>
@@ -2291,7 +3225,96 @@
       </w:pPr>
     </w:lvl>
   </w:abstractNum>
-  <w:abstractNum w:abstractNumId="3" w15:restartNumberingAfterBreak="0">
+  <w:abstractNum w:abstractNumId="4" w15:restartNumberingAfterBreak="0">
+    <w:nsid w:val="21D51133"/>
+    <w:multiLevelType w:val="hybridMultilevel"/>
+    <w:tmpl w:val="323C866E"/>
+    <w:lvl w:ilvl="0" w:tplc="040E000F">
+      <w:start w:val="1"/>
+      <w:numFmt w:val="decimal"/>
+      <w:lvlText w:val="%1."/>
+      <w:lvlJc w:val="left"/>
+      <w:pPr>
+        <w:ind w:left="720" w:hanging="360"/>
+      </w:pPr>
+      <w:rPr>
+        <w:rFonts w:hint="default"/>
+      </w:rPr>
+    </w:lvl>
+    <w:lvl w:ilvl="1" w:tplc="040E0019" w:tentative="1">
+      <w:start w:val="1"/>
+      <w:numFmt w:val="lowerLetter"/>
+      <w:lvlText w:val="%2."/>
+      <w:lvlJc w:val="left"/>
+      <w:pPr>
+        <w:ind w:left="1440" w:hanging="360"/>
+      </w:pPr>
+    </w:lvl>
+    <w:lvl w:ilvl="2" w:tplc="040E001B" w:tentative="1">
+      <w:start w:val="1"/>
+      <w:numFmt w:val="lowerRoman"/>
+      <w:lvlText w:val="%3."/>
+      <w:lvlJc w:val="right"/>
+      <w:pPr>
+        <w:ind w:left="2160" w:hanging="180"/>
+      </w:pPr>
+    </w:lvl>
+    <w:lvl w:ilvl="3" w:tplc="040E000F" w:tentative="1">
+      <w:start w:val="1"/>
+      <w:numFmt w:val="decimal"/>
+      <w:lvlText w:val="%4."/>
+      <w:lvlJc w:val="left"/>
+      <w:pPr>
+        <w:ind w:left="2880" w:hanging="360"/>
+      </w:pPr>
+    </w:lvl>
+    <w:lvl w:ilvl="4" w:tplc="040E0019" w:tentative="1">
+      <w:start w:val="1"/>
+      <w:numFmt w:val="lowerLetter"/>
+      <w:lvlText w:val="%5."/>
+      <w:lvlJc w:val="left"/>
+      <w:pPr>
+        <w:ind w:left="3600" w:hanging="360"/>
+      </w:pPr>
+    </w:lvl>
+    <w:lvl w:ilvl="5" w:tplc="040E001B" w:tentative="1">
+      <w:start w:val="1"/>
+      <w:numFmt w:val="lowerRoman"/>
+      <w:lvlText w:val="%6."/>
+      <w:lvlJc w:val="right"/>
+      <w:pPr>
+        <w:ind w:left="4320" w:hanging="180"/>
+      </w:pPr>
+    </w:lvl>
+    <w:lvl w:ilvl="6" w:tplc="040E000F" w:tentative="1">
+      <w:start w:val="1"/>
+      <w:numFmt w:val="decimal"/>
+      <w:lvlText w:val="%7."/>
+      <w:lvlJc w:val="left"/>
+      <w:pPr>
+        <w:ind w:left="5040" w:hanging="360"/>
+      </w:pPr>
+    </w:lvl>
+    <w:lvl w:ilvl="7" w:tplc="040E0019" w:tentative="1">
+      <w:start w:val="1"/>
+      <w:numFmt w:val="lowerLetter"/>
+      <w:lvlText w:val="%8."/>
+      <w:lvlJc w:val="left"/>
+      <w:pPr>
+        <w:ind w:left="5760" w:hanging="360"/>
+      </w:pPr>
+    </w:lvl>
+    <w:lvl w:ilvl="8" w:tplc="040E001B" w:tentative="1">
+      <w:start w:val="1"/>
+      <w:numFmt w:val="lowerRoman"/>
+      <w:lvlText w:val="%9."/>
+      <w:lvlJc w:val="right"/>
+      <w:pPr>
+        <w:ind w:left="6480" w:hanging="180"/>
+      </w:pPr>
+    </w:lvl>
+  </w:abstractNum>
+  <w:abstractNum w:abstractNumId="5" w15:restartNumberingAfterBreak="0">
     <w:nsid w:val="261E14AE"/>
     <w:multiLevelType w:val="hybridMultilevel"/>
     <w:tmpl w:val="F38A8D3E"/>
@@ -2403,7 +3426,7 @@
       </w:rPr>
     </w:lvl>
   </w:abstractNum>
-  <w:abstractNum w:abstractNumId="4" w15:restartNumberingAfterBreak="0">
+  <w:abstractNum w:abstractNumId="6" w15:restartNumberingAfterBreak="0">
     <w:nsid w:val="35F950A0"/>
     <w:multiLevelType w:val="hybridMultilevel"/>
     <w:tmpl w:val="495017D8"/>
@@ -2515,7 +3538,7 @@
       </w:rPr>
     </w:lvl>
   </w:abstractNum>
-  <w:abstractNum w:abstractNumId="5" w15:restartNumberingAfterBreak="0">
+  <w:abstractNum w:abstractNumId="7" w15:restartNumberingAfterBreak="0">
     <w:nsid w:val="745F3C05"/>
     <w:multiLevelType w:val="hybridMultilevel"/>
     <w:tmpl w:val="73C61144"/>
@@ -2628,21 +3651,27 @@
     </w:lvl>
   </w:abstractNum>
   <w:num w:numId="1">
-    <w:abstractNumId w:val="1"/>
+    <w:abstractNumId w:val="2"/>
   </w:num>
   <w:num w:numId="2">
-    <w:abstractNumId w:val="2"/>
+    <w:abstractNumId w:val="3"/>
   </w:num>
   <w:num w:numId="3">
-    <w:abstractNumId w:val="5"/>
+    <w:abstractNumId w:val="7"/>
   </w:num>
   <w:num w:numId="4">
-    <w:abstractNumId w:val="3"/>
+    <w:abstractNumId w:val="5"/>
   </w:num>
   <w:num w:numId="5">
     <w:abstractNumId w:val="0"/>
   </w:num>
   <w:num w:numId="6">
+    <w:abstractNumId w:val="6"/>
+  </w:num>
+  <w:num w:numId="7">
+    <w:abstractNumId w:val="1"/>
+  </w:num>
+  <w:num w:numId="8">
     <w:abstractNumId w:val="4"/>
   </w:num>
 </w:numbering>

</xml_diff>